<commit_message>
Preparando para fazer o Deploy no StreamLit Cloud
</commit_message>
<xml_diff>
--- a/LEIA-ME.docx
+++ b/LEIA-ME.docx
@@ -16,24 +16,43 @@
           <w:sz w:val="44"/>
           <w:szCs w:val="44"/>
         </w:rPr>
-        <w:t>SUPORTE O</w:t>
-      </w:r>
-      <w:bookmarkStart w:id="0" w:name="_GoBack"/>
-      <w:bookmarkEnd w:id="0"/>
+        <w:t xml:space="preserve">SUPORTE ORIENTADO POR HEURÍSTICA COM IA </w:t>
+      </w:r>
       <w:r>
         <w:rPr>
           <w:sz w:val="44"/>
           <w:szCs w:val="44"/>
         </w:rPr>
-        <w:t>RIENTADO POR HEURÍSTICA COM IA - HELPDESK NÍVEL 1</w:t>
+        <w:t>–</w:t>
+      </w:r>
+      <w:r>
+        <w:rPr>
+          <w:sz w:val="44"/>
+          <w:szCs w:val="44"/>
+        </w:rPr>
+        <w:t xml:space="preserve"> HELPDESK </w:t>
+      </w:r>
+      <w:r>
+        <w:rPr>
+          <w:sz w:val="44"/>
+          <w:szCs w:val="44"/>
+        </w:rPr>
+        <w:t>LEVEL</w:t>
+      </w:r>
+      <w:r>
+        <w:rPr>
+          <w:sz w:val="44"/>
+          <w:szCs w:val="44"/>
+        </w:rPr>
+        <w:t xml:space="preserve"> 1</w:t>
       </w:r>
     </w:p>
     <w:p>
       <w:pPr>
         <w:pStyle w:val="Ttulo2"/>
       </w:pPr>
-      <w:bookmarkStart w:id="1" w:name="_wssz2xl3zybp" w:colFirst="0" w:colLast="0"/>
-      <w:bookmarkEnd w:id="1"/>
+      <w:bookmarkStart w:id="0" w:name="_wssz2xl3zybp" w:colFirst="0" w:colLast="0"/>
+      <w:bookmarkEnd w:id="0"/>
       <w:proofErr w:type="spellStart"/>
       <w:r>
         <w:t>Escrito</w:t>
@@ -98,8 +117,8 @@
           <w:b/>
         </w:rPr>
       </w:pPr>
-      <w:bookmarkStart w:id="2" w:name="_j5ypc6rkm3o0" w:colFirst="0" w:colLast="0"/>
-      <w:bookmarkEnd w:id="2"/>
+      <w:bookmarkStart w:id="1" w:name="_j5ypc6rkm3o0" w:colFirst="0" w:colLast="0"/>
+      <w:bookmarkEnd w:id="1"/>
       <w:r>
         <w:rPr>
           <w:b/>
@@ -911,8 +930,8 @@
           <w:b/>
         </w:rPr>
       </w:pPr>
-      <w:bookmarkStart w:id="3" w:name="_9e8vkp5dbvsx" w:colFirst="0" w:colLast="0"/>
-      <w:bookmarkEnd w:id="3"/>
+      <w:bookmarkStart w:id="2" w:name="_9e8vkp5dbvsx" w:colFirst="0" w:colLast="0"/>
+      <w:bookmarkEnd w:id="2"/>
       <w:r>
         <w:rPr>
           <w:b/>
@@ -2023,8 +2042,8 @@
           <w:b/>
         </w:rPr>
       </w:pPr>
-      <w:bookmarkStart w:id="4" w:name="_lom54nyra84f" w:colFirst="0" w:colLast="0"/>
-      <w:bookmarkEnd w:id="4"/>
+      <w:bookmarkStart w:id="3" w:name="_lom54nyra84f" w:colFirst="0" w:colLast="0"/>
+      <w:bookmarkEnd w:id="3"/>
       <w:proofErr w:type="spellStart"/>
       <w:proofErr w:type="gramStart"/>
       <w:r>
@@ -2130,8 +2149,8 @@
           <w:b/>
         </w:rPr>
       </w:pPr>
-      <w:bookmarkStart w:id="5" w:name="_8kx49eccwgec" w:colFirst="0" w:colLast="0"/>
-      <w:bookmarkEnd w:id="5"/>
+      <w:bookmarkStart w:id="4" w:name="_8kx49eccwgec" w:colFirst="0" w:colLast="0"/>
+      <w:bookmarkEnd w:id="4"/>
       <w:proofErr w:type="spellStart"/>
       <w:proofErr w:type="gramStart"/>
       <w:r>
@@ -9032,8 +9051,8 @@
           <w:b/>
         </w:rPr>
       </w:pPr>
-      <w:bookmarkStart w:id="6" w:name="_uoodgd97cn8j" w:colFirst="0" w:colLast="0"/>
-      <w:bookmarkEnd w:id="6"/>
+      <w:bookmarkStart w:id="5" w:name="_uoodgd97cn8j" w:colFirst="0" w:colLast="0"/>
+      <w:bookmarkEnd w:id="5"/>
       <w:r>
         <w:rPr>
           <w:b/>
@@ -9951,11 +9970,1315 @@
         <w:t xml:space="preserve">-se no </w:t>
       </w:r>
       <w:proofErr w:type="spellStart"/>
+      <w:r>
+        <w:rPr>
+          <w:b/>
+        </w:rPr>
+        <w:t>uso</w:t>
+      </w:r>
+      <w:proofErr w:type="spellEnd"/>
+      <w:r>
+        <w:rPr>
+          <w:b/>
+        </w:rPr>
+        <w:t xml:space="preserve"> de </w:t>
+      </w:r>
+      <w:proofErr w:type="spellStart"/>
+      <w:r>
+        <w:rPr>
+          <w:b/>
+        </w:rPr>
+        <w:t>uma</w:t>
+      </w:r>
+      <w:proofErr w:type="spellEnd"/>
+      <w:r>
+        <w:rPr>
+          <w:b/>
+        </w:rPr>
+        <w:t xml:space="preserve"> </w:t>
+      </w:r>
+      <w:proofErr w:type="spellStart"/>
+      <w:r>
+        <w:rPr>
+          <w:b/>
+        </w:rPr>
+        <w:t>tecnologia</w:t>
+      </w:r>
+      <w:proofErr w:type="spellEnd"/>
+      <w:r>
+        <w:rPr>
+          <w:b/>
+        </w:rPr>
+        <w:t xml:space="preserve"> experimental do google, o que </w:t>
+      </w:r>
+      <w:proofErr w:type="spellStart"/>
+      <w:r>
+        <w:rPr>
+          <w:b/>
+        </w:rPr>
+        <w:t>torna</w:t>
+      </w:r>
+      <w:proofErr w:type="spellEnd"/>
+      <w:r>
+        <w:rPr>
+          <w:b/>
+        </w:rPr>
+        <w:t xml:space="preserve"> a </w:t>
+      </w:r>
+      <w:proofErr w:type="spellStart"/>
+      <w:r>
+        <w:rPr>
+          <w:b/>
+        </w:rPr>
+        <w:t>necessidade</w:t>
+      </w:r>
+      <w:proofErr w:type="spellEnd"/>
+      <w:r>
+        <w:rPr>
+          <w:b/>
+        </w:rPr>
+        <w:t xml:space="preserve"> da </w:t>
+      </w:r>
+      <w:proofErr w:type="spellStart"/>
+      <w:r>
+        <w:rPr>
+          <w:b/>
+        </w:rPr>
+        <w:t>revisão</w:t>
+      </w:r>
+      <w:proofErr w:type="spellEnd"/>
+      <w:r>
+        <w:rPr>
+          <w:b/>
+        </w:rPr>
+        <w:t xml:space="preserve"> </w:t>
+      </w:r>
+      <w:proofErr w:type="spellStart"/>
+      <w:r>
+        <w:rPr>
+          <w:b/>
+        </w:rPr>
+        <w:t>humana</w:t>
+      </w:r>
+      <w:proofErr w:type="spellEnd"/>
+      <w:r>
+        <w:rPr>
+          <w:b/>
+        </w:rPr>
+        <w:t xml:space="preserve"> </w:t>
+      </w:r>
+      <w:proofErr w:type="spellStart"/>
+      <w:r>
+        <w:rPr>
+          <w:b/>
+        </w:rPr>
+        <w:t>sobre</w:t>
+      </w:r>
+      <w:proofErr w:type="spellEnd"/>
+      <w:r>
+        <w:rPr>
+          <w:b/>
+        </w:rPr>
+        <w:t xml:space="preserve"> o </w:t>
+      </w:r>
+      <w:proofErr w:type="spellStart"/>
+      <w:r>
+        <w:rPr>
+          <w:b/>
+        </w:rPr>
+        <w:t>resultado</w:t>
+      </w:r>
+      <w:proofErr w:type="spellEnd"/>
+      <w:r>
+        <w:rPr>
+          <w:b/>
+        </w:rPr>
+        <w:t xml:space="preserve"> da </w:t>
+      </w:r>
+      <w:proofErr w:type="spellStart"/>
+      <w:r>
+        <w:rPr>
+          <w:b/>
+        </w:rPr>
+        <w:t>análise</w:t>
+      </w:r>
+      <w:proofErr w:type="spellEnd"/>
+      <w:r>
+        <w:rPr>
+          <w:b/>
+        </w:rPr>
+        <w:t xml:space="preserve"> </w:t>
+      </w:r>
+      <w:proofErr w:type="spellStart"/>
+      <w:r>
+        <w:rPr>
+          <w:b/>
+        </w:rPr>
+        <w:t>realizada</w:t>
+      </w:r>
+      <w:proofErr w:type="spellEnd"/>
+      <w:r>
+        <w:rPr>
+          <w:b/>
+        </w:rPr>
+        <w:t xml:space="preserve"> pela IA de extra </w:t>
+      </w:r>
+      <w:proofErr w:type="spellStart"/>
+      <w:r>
+        <w:rPr>
+          <w:b/>
+        </w:rPr>
+        <w:t>importância</w:t>
+      </w:r>
+      <w:bookmarkStart w:id="6" w:name="_cipsp4y4nybd" w:colFirst="0" w:colLast="0"/>
+      <w:bookmarkEnd w:id="6"/>
+      <w:proofErr w:type="spellEnd"/>
+      <w:r>
+        <w:rPr>
+          <w:b/>
+        </w:rPr>
+        <w:t xml:space="preserve">, </w:t>
+      </w:r>
+      <w:proofErr w:type="spellStart"/>
+      <w:r>
+        <w:rPr>
+          <w:b/>
+        </w:rPr>
+        <w:t>visto</w:t>
+      </w:r>
+      <w:proofErr w:type="spellEnd"/>
+      <w:r>
+        <w:rPr>
+          <w:b/>
+        </w:rPr>
+        <w:t xml:space="preserve"> que a </w:t>
+      </w:r>
+      <w:proofErr w:type="spellStart"/>
+      <w:r>
+        <w:rPr>
+          <w:b/>
+        </w:rPr>
+        <w:t>resposta</w:t>
+      </w:r>
+      <w:proofErr w:type="spellEnd"/>
+      <w:r>
+        <w:rPr>
+          <w:b/>
+        </w:rPr>
+        <w:t xml:space="preserve"> da IA </w:t>
+      </w:r>
+      <w:proofErr w:type="spellStart"/>
+      <w:r>
+        <w:rPr>
+          <w:b/>
+        </w:rPr>
+        <w:t>nem</w:t>
+      </w:r>
+      <w:proofErr w:type="spellEnd"/>
+      <w:r>
+        <w:rPr>
+          <w:b/>
+        </w:rPr>
+        <w:t xml:space="preserve"> </w:t>
+      </w:r>
+      <w:proofErr w:type="spellStart"/>
+      <w:r>
+        <w:rPr>
+          <w:b/>
+        </w:rPr>
+        <w:t>sempre</w:t>
+      </w:r>
+      <w:proofErr w:type="spellEnd"/>
+      <w:r>
+        <w:rPr>
+          <w:b/>
+        </w:rPr>
+        <w:t xml:space="preserve"> </w:t>
+      </w:r>
+      <w:proofErr w:type="spellStart"/>
+      <w:r>
+        <w:rPr>
+          <w:b/>
+        </w:rPr>
+        <w:t>está</w:t>
+      </w:r>
+      <w:proofErr w:type="spellEnd"/>
+      <w:r>
+        <w:rPr>
+          <w:b/>
+        </w:rPr>
+        <w:t xml:space="preserve"> 100% </w:t>
+      </w:r>
+      <w:proofErr w:type="spellStart"/>
+      <w:r>
+        <w:rPr>
+          <w:b/>
+        </w:rPr>
+        <w:t>correta</w:t>
+      </w:r>
+      <w:proofErr w:type="spellEnd"/>
+      <w:r>
+        <w:rPr>
+          <w:b/>
+        </w:rPr>
+        <w:t xml:space="preserve">: </w:t>
+      </w:r>
+      <w:proofErr w:type="spellStart"/>
+      <w:r>
+        <w:rPr>
+          <w:b/>
+        </w:rPr>
+        <w:t>em</w:t>
+      </w:r>
+      <w:proofErr w:type="spellEnd"/>
+      <w:r>
+        <w:rPr>
+          <w:b/>
+        </w:rPr>
+        <w:t xml:space="preserve"> </w:t>
+      </w:r>
+      <w:proofErr w:type="spellStart"/>
+      <w:r>
+        <w:rPr>
+          <w:b/>
+        </w:rPr>
+        <w:t>alguns</w:t>
+      </w:r>
+      <w:proofErr w:type="spellEnd"/>
+      <w:r>
+        <w:rPr>
+          <w:b/>
+        </w:rPr>
+        <w:t xml:space="preserve"> dos meus testes, a IA </w:t>
+      </w:r>
+      <w:proofErr w:type="spellStart"/>
+      <w:r>
+        <w:rPr>
+          <w:b/>
+        </w:rPr>
+        <w:t>respondeu</w:t>
+      </w:r>
+      <w:proofErr w:type="spellEnd"/>
+      <w:r>
+        <w:rPr>
+          <w:b/>
+        </w:rPr>
+        <w:t xml:space="preserve"> </w:t>
+      </w:r>
+      <w:proofErr w:type="spellStart"/>
+      <w:r>
+        <w:rPr>
+          <w:b/>
+        </w:rPr>
+        <w:t>em</w:t>
+      </w:r>
+      <w:proofErr w:type="spellEnd"/>
+      <w:r>
+        <w:rPr>
+          <w:b/>
+        </w:rPr>
+        <w:t xml:space="preserve"> </w:t>
+      </w:r>
+      <w:proofErr w:type="spellStart"/>
+      <w:r>
+        <w:rPr>
+          <w:b/>
+        </w:rPr>
+        <w:t>inglês</w:t>
+      </w:r>
+      <w:proofErr w:type="spellEnd"/>
+      <w:r>
+        <w:rPr>
+          <w:b/>
+        </w:rPr>
+        <w:t xml:space="preserve">, </w:t>
+      </w:r>
+      <w:proofErr w:type="spellStart"/>
+      <w:r>
+        <w:rPr>
+          <w:b/>
+        </w:rPr>
+        <w:t>errou</w:t>
+      </w:r>
+      <w:proofErr w:type="spellEnd"/>
+      <w:r>
+        <w:rPr>
+          <w:b/>
+        </w:rPr>
+        <w:t xml:space="preserve"> no </w:t>
+      </w:r>
+      <w:proofErr w:type="spellStart"/>
+      <w:r>
+        <w:rPr>
+          <w:b/>
+        </w:rPr>
+        <w:t>código</w:t>
+      </w:r>
+      <w:proofErr w:type="spellEnd"/>
+      <w:r>
+        <w:rPr>
+          <w:b/>
+        </w:rPr>
+        <w:t xml:space="preserve"> do </w:t>
+      </w:r>
+      <w:proofErr w:type="spellStart"/>
+      <w:r>
+        <w:rPr>
+          <w:b/>
+        </w:rPr>
+        <w:t>módulo</w:t>
+      </w:r>
+      <w:proofErr w:type="spellEnd"/>
+      <w:r>
+        <w:rPr>
+          <w:b/>
+        </w:rPr>
+        <w:t xml:space="preserve"> do ERP (</w:t>
+      </w:r>
+      <w:proofErr w:type="spellStart"/>
+      <w:r>
+        <w:rPr>
+          <w:b/>
+        </w:rPr>
+        <w:t>ao</w:t>
+      </w:r>
+      <w:proofErr w:type="spellEnd"/>
+      <w:r>
+        <w:rPr>
+          <w:b/>
+        </w:rPr>
+        <w:t xml:space="preserve"> </w:t>
+      </w:r>
+      <w:proofErr w:type="spellStart"/>
+      <w:r>
+        <w:rPr>
+          <w:b/>
+        </w:rPr>
+        <w:t>invés</w:t>
+      </w:r>
+      <w:proofErr w:type="spellEnd"/>
+      <w:r>
+        <w:rPr>
+          <w:b/>
+        </w:rPr>
+        <w:t xml:space="preserve"> de 02, </w:t>
+      </w:r>
+      <w:proofErr w:type="spellStart"/>
+      <w:r>
+        <w:rPr>
+          <w:b/>
+        </w:rPr>
+        <w:t>informou</w:t>
+      </w:r>
+      <w:proofErr w:type="spellEnd"/>
+      <w:r>
+        <w:rPr>
+          <w:b/>
+        </w:rPr>
+        <w:t xml:space="preserve"> que era o </w:t>
+      </w:r>
+      <w:proofErr w:type="spellStart"/>
+      <w:r>
+        <w:rPr>
+          <w:b/>
+        </w:rPr>
+        <w:t>módulo</w:t>
+      </w:r>
+      <w:proofErr w:type="spellEnd"/>
+      <w:r>
+        <w:rPr>
+          <w:b/>
+        </w:rPr>
+        <w:t xml:space="preserve"> 27, </w:t>
+      </w:r>
+      <w:proofErr w:type="spellStart"/>
+      <w:r>
+        <w:rPr>
+          <w:b/>
+        </w:rPr>
+        <w:t>por</w:t>
+      </w:r>
+      <w:proofErr w:type="spellEnd"/>
+      <w:r>
+        <w:rPr>
+          <w:b/>
+        </w:rPr>
+        <w:t xml:space="preserve"> </w:t>
+      </w:r>
+      <w:proofErr w:type="spellStart"/>
+      <w:r>
+        <w:rPr>
+          <w:b/>
+        </w:rPr>
+        <w:t>exemplo</w:t>
+      </w:r>
+      <w:proofErr w:type="spellEnd"/>
+      <w:r>
+        <w:rPr>
+          <w:b/>
+        </w:rPr>
+        <w:t xml:space="preserve">), etc. </w:t>
+      </w:r>
+      <w:proofErr w:type="spellStart"/>
+      <w:r>
+        <w:rPr>
+          <w:b/>
+        </w:rPr>
+        <w:t>Essas</w:t>
+      </w:r>
+      <w:proofErr w:type="spellEnd"/>
+      <w:r>
+        <w:rPr>
+          <w:b/>
+        </w:rPr>
+        <w:t xml:space="preserve"> </w:t>
+      </w:r>
+      <w:proofErr w:type="spellStart"/>
+      <w:r>
+        <w:rPr>
+          <w:b/>
+        </w:rPr>
+        <w:t>imprecisões</w:t>
+      </w:r>
+      <w:proofErr w:type="spellEnd"/>
+      <w:r>
+        <w:rPr>
+          <w:b/>
+        </w:rPr>
+        <w:t xml:space="preserve"> </w:t>
+      </w:r>
+      <w:proofErr w:type="spellStart"/>
+      <w:r>
+        <w:rPr>
+          <w:b/>
+        </w:rPr>
+        <w:t>na</w:t>
+      </w:r>
+      <w:proofErr w:type="spellEnd"/>
+      <w:r>
+        <w:rPr>
+          <w:b/>
+        </w:rPr>
+        <w:t xml:space="preserve"> </w:t>
+      </w:r>
+      <w:proofErr w:type="spellStart"/>
+      <w:r>
+        <w:rPr>
+          <w:b/>
+        </w:rPr>
+        <w:t>resposta</w:t>
+      </w:r>
+      <w:proofErr w:type="spellEnd"/>
+      <w:r>
+        <w:rPr>
+          <w:b/>
+        </w:rPr>
+        <w:t xml:space="preserve"> </w:t>
+      </w:r>
+      <w:proofErr w:type="spellStart"/>
+      <w:r>
+        <w:rPr>
+          <w:b/>
+        </w:rPr>
+        <w:t>podem</w:t>
+      </w:r>
+      <w:proofErr w:type="spellEnd"/>
+      <w:r>
+        <w:rPr>
+          <w:b/>
+        </w:rPr>
+        <w:t xml:space="preserve"> </w:t>
+      </w:r>
+      <w:proofErr w:type="spellStart"/>
+      <w:r>
+        <w:rPr>
+          <w:b/>
+        </w:rPr>
+        <w:t>ser</w:t>
+      </w:r>
+      <w:proofErr w:type="spellEnd"/>
+      <w:r>
+        <w:rPr>
+          <w:b/>
+        </w:rPr>
+        <w:t xml:space="preserve"> </w:t>
+      </w:r>
+      <w:proofErr w:type="spellStart"/>
+      <w:r>
+        <w:rPr>
+          <w:b/>
+        </w:rPr>
+        <w:t>melhoradas</w:t>
+      </w:r>
+      <w:proofErr w:type="spellEnd"/>
+      <w:r>
+        <w:rPr>
+          <w:b/>
+        </w:rPr>
+        <w:t xml:space="preserve"> com o tempo, com </w:t>
+      </w:r>
+      <w:proofErr w:type="spellStart"/>
+      <w:r>
+        <w:rPr>
+          <w:b/>
+        </w:rPr>
+        <w:t>mais</w:t>
+      </w:r>
+      <w:proofErr w:type="spellEnd"/>
+      <w:r>
+        <w:rPr>
+          <w:b/>
+        </w:rPr>
+        <w:t xml:space="preserve"> </w:t>
+      </w:r>
+      <w:proofErr w:type="spellStart"/>
+      <w:r>
+        <w:rPr>
+          <w:b/>
+        </w:rPr>
+        <w:t>informação</w:t>
+      </w:r>
+      <w:proofErr w:type="spellEnd"/>
+      <w:r>
+        <w:rPr>
+          <w:b/>
+        </w:rPr>
+        <w:t xml:space="preserve"> </w:t>
+      </w:r>
+      <w:proofErr w:type="spellStart"/>
+      <w:r>
+        <w:rPr>
+          <w:b/>
+        </w:rPr>
+        <w:t>passada</w:t>
+      </w:r>
+      <w:proofErr w:type="spellEnd"/>
+      <w:r>
+        <w:rPr>
+          <w:b/>
+        </w:rPr>
+        <w:t xml:space="preserve"> para a IA de forma </w:t>
+      </w:r>
+      <w:proofErr w:type="spellStart"/>
+      <w:r>
+        <w:rPr>
+          <w:b/>
+        </w:rPr>
+        <w:t>estruturada</w:t>
+      </w:r>
+      <w:proofErr w:type="spellEnd"/>
+      <w:r>
+        <w:rPr>
+          <w:b/>
+        </w:rPr>
+        <w:t xml:space="preserve"> e </w:t>
+      </w:r>
+      <w:proofErr w:type="spellStart"/>
+      <w:r>
+        <w:rPr>
+          <w:b/>
+        </w:rPr>
+        <w:t>isso</w:t>
+      </w:r>
+      <w:proofErr w:type="spellEnd"/>
+      <w:r>
+        <w:rPr>
+          <w:b/>
+        </w:rPr>
+        <w:t xml:space="preserve"> é </w:t>
+      </w:r>
+      <w:proofErr w:type="spellStart"/>
+      <w:r>
+        <w:rPr>
+          <w:b/>
+        </w:rPr>
+        <w:t>algo</w:t>
+      </w:r>
+      <w:proofErr w:type="spellEnd"/>
+      <w:r>
+        <w:rPr>
+          <w:b/>
+        </w:rPr>
+        <w:t xml:space="preserve"> que </w:t>
+      </w:r>
+      <w:proofErr w:type="spellStart"/>
+      <w:r>
+        <w:rPr>
+          <w:b/>
+        </w:rPr>
+        <w:t>também</w:t>
+      </w:r>
+      <w:proofErr w:type="spellEnd"/>
+      <w:r>
+        <w:rPr>
+          <w:b/>
+        </w:rPr>
+        <w:t xml:space="preserve"> </w:t>
+      </w:r>
+      <w:proofErr w:type="spellStart"/>
+      <w:r>
+        <w:rPr>
+          <w:b/>
+        </w:rPr>
+        <w:t>precisa</w:t>
+      </w:r>
+      <w:proofErr w:type="spellEnd"/>
+      <w:r>
+        <w:rPr>
+          <w:b/>
+        </w:rPr>
+        <w:t xml:space="preserve"> </w:t>
+      </w:r>
+      <w:proofErr w:type="spellStart"/>
+      <w:r>
+        <w:rPr>
+          <w:b/>
+        </w:rPr>
+        <w:t>ser</w:t>
+      </w:r>
+      <w:proofErr w:type="spellEnd"/>
+      <w:r>
+        <w:rPr>
+          <w:b/>
+        </w:rPr>
+        <w:t xml:space="preserve"> </w:t>
+      </w:r>
+      <w:proofErr w:type="spellStart"/>
+      <w:r>
+        <w:rPr>
+          <w:b/>
+        </w:rPr>
+        <w:t>melhorado</w:t>
+      </w:r>
+      <w:proofErr w:type="spellEnd"/>
+      <w:r>
+        <w:rPr>
+          <w:b/>
+        </w:rPr>
+        <w:t xml:space="preserve"> </w:t>
+      </w:r>
+      <w:proofErr w:type="spellStart"/>
+      <w:r>
+        <w:rPr>
+          <w:b/>
+        </w:rPr>
+        <w:t>nesse</w:t>
+      </w:r>
+      <w:proofErr w:type="spellEnd"/>
+      <w:r>
+        <w:rPr>
+          <w:b/>
+        </w:rPr>
+        <w:t xml:space="preserve"> </w:t>
+      </w:r>
+      <w:proofErr w:type="spellStart"/>
+      <w:r>
+        <w:rPr>
+          <w:b/>
+        </w:rPr>
+        <w:t>projeto</w:t>
+      </w:r>
+      <w:proofErr w:type="spellEnd"/>
+      <w:r>
+        <w:rPr>
+          <w:b/>
+        </w:rPr>
+        <w:t xml:space="preserve"> e </w:t>
+      </w:r>
+      <w:proofErr w:type="spellStart"/>
+      <w:r>
+        <w:rPr>
+          <w:b/>
+        </w:rPr>
+        <w:t>esse</w:t>
+      </w:r>
+      <w:proofErr w:type="spellEnd"/>
+      <w:r>
+        <w:rPr>
+          <w:b/>
+        </w:rPr>
+        <w:t xml:space="preserve"> </w:t>
+      </w:r>
+      <w:proofErr w:type="spellStart"/>
+      <w:r>
+        <w:rPr>
+          <w:b/>
+        </w:rPr>
+        <w:t>foi</w:t>
+      </w:r>
+      <w:proofErr w:type="spellEnd"/>
+      <w:r>
+        <w:rPr>
+          <w:b/>
+        </w:rPr>
+        <w:t xml:space="preserve"> </w:t>
+      </w:r>
+      <w:proofErr w:type="spellStart"/>
+      <w:r>
+        <w:rPr>
+          <w:b/>
+        </w:rPr>
+        <w:t>justamente</w:t>
+      </w:r>
+      <w:proofErr w:type="spellEnd"/>
+      <w:r>
+        <w:rPr>
+          <w:b/>
+        </w:rPr>
+        <w:t xml:space="preserve"> o </w:t>
+      </w:r>
+      <w:proofErr w:type="spellStart"/>
+      <w:r>
+        <w:rPr>
+          <w:b/>
+        </w:rPr>
+        <w:t>desafio</w:t>
+      </w:r>
+      <w:proofErr w:type="spellEnd"/>
+      <w:r>
+        <w:rPr>
+          <w:b/>
+        </w:rPr>
+        <w:t xml:space="preserve"> que </w:t>
+      </w:r>
+      <w:proofErr w:type="spellStart"/>
+      <w:r>
+        <w:rPr>
+          <w:b/>
+        </w:rPr>
+        <w:t>queria</w:t>
+      </w:r>
+      <w:proofErr w:type="spellEnd"/>
+      <w:r>
+        <w:rPr>
+          <w:b/>
+        </w:rPr>
+        <w:t xml:space="preserve"> </w:t>
+      </w:r>
+      <w:proofErr w:type="spellStart"/>
+      <w:r>
+        <w:rPr>
+          <w:b/>
+        </w:rPr>
+        <w:t>testar</w:t>
+      </w:r>
+      <w:proofErr w:type="spellEnd"/>
+      <w:r>
+        <w:rPr>
+          <w:b/>
+        </w:rPr>
+        <w:t xml:space="preserve"> com o </w:t>
+      </w:r>
+      <w:proofErr w:type="spellStart"/>
+      <w:r>
+        <w:rPr>
+          <w:b/>
+        </w:rPr>
+        <w:t>uso</w:t>
+      </w:r>
+      <w:proofErr w:type="spellEnd"/>
+      <w:r>
+        <w:rPr>
+          <w:b/>
+        </w:rPr>
+        <w:t xml:space="preserve"> da IA </w:t>
+      </w:r>
+      <w:proofErr w:type="spellStart"/>
+      <w:r>
+        <w:rPr>
+          <w:b/>
+        </w:rPr>
+        <w:t>Generativa</w:t>
+      </w:r>
+      <w:proofErr w:type="spellEnd"/>
+      <w:r>
+        <w:rPr>
+          <w:b/>
+        </w:rPr>
+        <w:t xml:space="preserve">: </w:t>
+      </w:r>
+      <w:proofErr w:type="spellStart"/>
+      <w:r>
+        <w:rPr>
+          <w:b/>
+        </w:rPr>
+        <w:t>avaliar</w:t>
+      </w:r>
+      <w:proofErr w:type="spellEnd"/>
+      <w:r>
+        <w:rPr>
+          <w:b/>
+        </w:rPr>
+        <w:t xml:space="preserve"> </w:t>
+      </w:r>
+      <w:proofErr w:type="spellStart"/>
+      <w:r>
+        <w:rPr>
+          <w:b/>
+        </w:rPr>
+        <w:t>seu</w:t>
+      </w:r>
+      <w:proofErr w:type="spellEnd"/>
+      <w:r>
+        <w:rPr>
+          <w:b/>
+        </w:rPr>
+        <w:t xml:space="preserve"> </w:t>
+      </w:r>
+      <w:proofErr w:type="spellStart"/>
+      <w:r>
+        <w:rPr>
+          <w:b/>
+        </w:rPr>
+        <w:t>desempenho</w:t>
+      </w:r>
+      <w:proofErr w:type="spellEnd"/>
+      <w:r>
+        <w:rPr>
+          <w:b/>
+        </w:rPr>
+        <w:t xml:space="preserve"> </w:t>
+      </w:r>
+      <w:proofErr w:type="spellStart"/>
+      <w:r>
+        <w:rPr>
+          <w:b/>
+        </w:rPr>
+        <w:t>em</w:t>
+      </w:r>
+      <w:proofErr w:type="spellEnd"/>
+      <w:r>
+        <w:rPr>
+          <w:b/>
+        </w:rPr>
+        <w:t xml:space="preserve"> </w:t>
+      </w:r>
+      <w:proofErr w:type="spellStart"/>
+      <w:r>
+        <w:rPr>
+          <w:b/>
+        </w:rPr>
+        <w:t>uma</w:t>
+      </w:r>
+      <w:proofErr w:type="spellEnd"/>
+      <w:r>
+        <w:rPr>
+          <w:b/>
+        </w:rPr>
+        <w:t xml:space="preserve"> </w:t>
+      </w:r>
+      <w:proofErr w:type="spellStart"/>
+      <w:r>
+        <w:rPr>
+          <w:b/>
+        </w:rPr>
+        <w:t>área</w:t>
+      </w:r>
+      <w:proofErr w:type="spellEnd"/>
+      <w:r>
+        <w:rPr>
+          <w:b/>
+        </w:rPr>
+        <w:t xml:space="preserve"> </w:t>
+      </w:r>
+      <w:proofErr w:type="spellStart"/>
+      <w:r>
+        <w:rPr>
+          <w:b/>
+        </w:rPr>
+        <w:t>complexo</w:t>
+      </w:r>
+      <w:proofErr w:type="spellEnd"/>
+      <w:r>
+        <w:rPr>
+          <w:b/>
+        </w:rPr>
+        <w:t xml:space="preserve"> e com </w:t>
+      </w:r>
+      <w:proofErr w:type="spellStart"/>
+      <w:r>
+        <w:rPr>
+          <w:b/>
+        </w:rPr>
+        <w:t>muitas</w:t>
+      </w:r>
+      <w:proofErr w:type="spellEnd"/>
+      <w:r>
+        <w:rPr>
+          <w:b/>
+        </w:rPr>
+        <w:t xml:space="preserve"> “</w:t>
+      </w:r>
+      <w:proofErr w:type="spellStart"/>
+      <w:r>
+        <w:rPr>
+          <w:b/>
+        </w:rPr>
+        <w:t>variáveis</w:t>
+      </w:r>
+      <w:proofErr w:type="spellEnd"/>
+      <w:r>
+        <w:rPr>
+          <w:b/>
+        </w:rPr>
+        <w:t xml:space="preserve">” </w:t>
+      </w:r>
+      <w:proofErr w:type="spellStart"/>
+      <w:r>
+        <w:rPr>
+          <w:b/>
+        </w:rPr>
+        <w:t>diferentes</w:t>
+      </w:r>
+      <w:proofErr w:type="spellEnd"/>
+      <w:r>
+        <w:rPr>
+          <w:b/>
+        </w:rPr>
+        <w:t xml:space="preserve"> a </w:t>
+      </w:r>
+      <w:proofErr w:type="spellStart"/>
+      <w:r>
+        <w:rPr>
+          <w:b/>
+        </w:rPr>
+        <w:t>serem</w:t>
+      </w:r>
+      <w:proofErr w:type="spellEnd"/>
+      <w:r>
+        <w:rPr>
+          <w:b/>
+        </w:rPr>
+        <w:t xml:space="preserve"> </w:t>
+      </w:r>
+      <w:proofErr w:type="spellStart"/>
+      <w:r>
+        <w:rPr>
+          <w:b/>
+        </w:rPr>
+        <w:t>consideradas</w:t>
+      </w:r>
+      <w:proofErr w:type="spellEnd"/>
+      <w:r>
+        <w:rPr>
+          <w:b/>
+        </w:rPr>
+        <w:t>.</w:t>
+      </w:r>
+      <w:r>
+        <w:rPr>
+          <w:b/>
+        </w:rPr>
+        <w:t xml:space="preserve"> </w:t>
+      </w:r>
+      <w:proofErr w:type="spellStart"/>
       <w:proofErr w:type="gramStart"/>
       <w:r>
         <w:rPr>
           <w:b/>
         </w:rPr>
+        <w:t>Outra</w:t>
+      </w:r>
+      <w:proofErr w:type="spellEnd"/>
+      <w:r>
+        <w:rPr>
+          <w:b/>
+        </w:rPr>
+        <w:t xml:space="preserve"> </w:t>
+      </w:r>
+      <w:proofErr w:type="spellStart"/>
+      <w:r>
+        <w:rPr>
+          <w:b/>
+        </w:rPr>
+        <w:t>possibilidade</w:t>
+      </w:r>
+      <w:proofErr w:type="spellEnd"/>
+      <w:r>
+        <w:rPr>
+          <w:b/>
+        </w:rPr>
+        <w:t xml:space="preserve"> </w:t>
+      </w:r>
+      <w:proofErr w:type="spellStart"/>
+      <w:r>
+        <w:rPr>
+          <w:b/>
+        </w:rPr>
+        <w:t>bastante</w:t>
+      </w:r>
+      <w:proofErr w:type="spellEnd"/>
+      <w:r>
+        <w:rPr>
+          <w:b/>
+        </w:rPr>
+        <w:t xml:space="preserve"> </w:t>
+      </w:r>
+      <w:proofErr w:type="spellStart"/>
+      <w:r>
+        <w:rPr>
+          <w:b/>
+        </w:rPr>
+        <w:t>interessante</w:t>
+      </w:r>
+      <w:proofErr w:type="spellEnd"/>
+      <w:r>
+        <w:rPr>
+          <w:b/>
+        </w:rPr>
+        <w:t xml:space="preserve"> para </w:t>
+      </w:r>
+      <w:proofErr w:type="spellStart"/>
+      <w:r>
+        <w:rPr>
+          <w:b/>
+        </w:rPr>
+        <w:t>esse</w:t>
+      </w:r>
+      <w:proofErr w:type="spellEnd"/>
+      <w:r>
+        <w:rPr>
+          <w:b/>
+        </w:rPr>
+        <w:t xml:space="preserve"> </w:t>
+      </w:r>
+      <w:proofErr w:type="spellStart"/>
+      <w:r>
+        <w:rPr>
+          <w:b/>
+        </w:rPr>
+        <w:t>tipo</w:t>
+      </w:r>
+      <w:proofErr w:type="spellEnd"/>
+      <w:r>
+        <w:rPr>
+          <w:b/>
+        </w:rPr>
+        <w:t xml:space="preserve"> de </w:t>
+      </w:r>
+      <w:proofErr w:type="spellStart"/>
+      <w:r>
+        <w:rPr>
+          <w:b/>
+        </w:rPr>
+        <w:t>projeto</w:t>
+      </w:r>
+      <w:proofErr w:type="spellEnd"/>
+      <w:r>
+        <w:rPr>
+          <w:b/>
+        </w:rPr>
+        <w:t xml:space="preserve"> é o </w:t>
+      </w:r>
+      <w:proofErr w:type="spellStart"/>
+      <w:r>
+        <w:rPr>
+          <w:b/>
+        </w:rPr>
+        <w:t>treinamento</w:t>
+      </w:r>
+      <w:proofErr w:type="spellEnd"/>
+      <w:r>
+        <w:rPr>
+          <w:b/>
+        </w:rPr>
+        <w:t xml:space="preserve"> da IA </w:t>
+      </w:r>
+      <w:proofErr w:type="spellStart"/>
+      <w:r>
+        <w:rPr>
+          <w:b/>
+        </w:rPr>
+        <w:t>Generativa</w:t>
+      </w:r>
+      <w:proofErr w:type="spellEnd"/>
+      <w:r>
+        <w:rPr>
+          <w:b/>
+        </w:rPr>
+        <w:t xml:space="preserve"> </w:t>
+      </w:r>
+      <w:proofErr w:type="spellStart"/>
+      <w:r>
+        <w:rPr>
+          <w:b/>
+        </w:rPr>
+        <w:t>usando</w:t>
+      </w:r>
+      <w:proofErr w:type="spellEnd"/>
+      <w:r>
+        <w:rPr>
+          <w:b/>
+        </w:rPr>
+        <w:t xml:space="preserve"> </w:t>
+      </w:r>
+      <w:proofErr w:type="spellStart"/>
+      <w:r>
+        <w:rPr>
+          <w:b/>
+        </w:rPr>
+        <w:t>LangChain</w:t>
+      </w:r>
+      <w:proofErr w:type="spellEnd"/>
+      <w:r>
+        <w:rPr>
+          <w:b/>
+        </w:rPr>
+        <w:t xml:space="preserve"> e dados </w:t>
+      </w:r>
+      <w:proofErr w:type="spellStart"/>
+      <w:r>
+        <w:rPr>
+          <w:b/>
+        </w:rPr>
+        <w:t>estruturados</w:t>
+      </w:r>
+      <w:proofErr w:type="spellEnd"/>
+      <w:r>
+        <w:rPr>
+          <w:b/>
+        </w:rPr>
+        <w:t xml:space="preserve"> para </w:t>
+      </w:r>
+      <w:proofErr w:type="spellStart"/>
+      <w:r>
+        <w:rPr>
+          <w:b/>
+        </w:rPr>
+        <w:t>aperfeiçoar</w:t>
+      </w:r>
+      <w:proofErr w:type="spellEnd"/>
+      <w:r>
+        <w:rPr>
+          <w:b/>
+        </w:rPr>
+        <w:t xml:space="preserve"> a </w:t>
+      </w:r>
+      <w:proofErr w:type="spellStart"/>
+      <w:r>
+        <w:rPr>
+          <w:b/>
+        </w:rPr>
+        <w:t>resposta</w:t>
+      </w:r>
+      <w:proofErr w:type="spellEnd"/>
+      <w:r>
+        <w:rPr>
+          <w:b/>
+        </w:rPr>
+        <w:t xml:space="preserve"> da IA </w:t>
+      </w:r>
+      <w:proofErr w:type="spellStart"/>
+      <w:r>
+        <w:rPr>
+          <w:b/>
+        </w:rPr>
+        <w:t>diante</w:t>
+      </w:r>
+      <w:proofErr w:type="spellEnd"/>
+      <w:r>
+        <w:rPr>
+          <w:b/>
+        </w:rPr>
+        <w:t xml:space="preserve"> de </w:t>
+      </w:r>
+      <w:proofErr w:type="spellStart"/>
+      <w:r>
+        <w:rPr>
+          <w:b/>
+        </w:rPr>
+        <w:t>cenários</w:t>
+      </w:r>
+      <w:proofErr w:type="spellEnd"/>
+      <w:r>
+        <w:rPr>
+          <w:b/>
+        </w:rPr>
+        <w:t xml:space="preserve"> </w:t>
+      </w:r>
+      <w:proofErr w:type="spellStart"/>
+      <w:r>
+        <w:rPr>
+          <w:b/>
+        </w:rPr>
+        <w:t>complexos</w:t>
+      </w:r>
+      <w:proofErr w:type="spellEnd"/>
+      <w:r>
+        <w:rPr>
+          <w:b/>
+        </w:rPr>
+        <w:t>.</w:t>
+      </w:r>
+      <w:proofErr w:type="gramEnd"/>
+      <w:r>
+        <w:rPr>
+          <w:b/>
+        </w:rPr>
+        <w:t xml:space="preserve"> Outro </w:t>
+      </w:r>
+      <w:proofErr w:type="spellStart"/>
+      <w:r>
+        <w:rPr>
+          <w:b/>
+        </w:rPr>
+        <w:t>teoria</w:t>
+      </w:r>
+      <w:proofErr w:type="spellEnd"/>
+      <w:r>
+        <w:rPr>
+          <w:b/>
+        </w:rPr>
+        <w:t xml:space="preserve"> </w:t>
+      </w:r>
+      <w:proofErr w:type="spellStart"/>
+      <w:r>
+        <w:rPr>
+          <w:b/>
+        </w:rPr>
+        <w:t>bastante</w:t>
+      </w:r>
+      <w:proofErr w:type="spellEnd"/>
+      <w:r>
+        <w:rPr>
+          <w:b/>
+        </w:rPr>
+        <w:t xml:space="preserve"> </w:t>
+      </w:r>
+      <w:proofErr w:type="spellStart"/>
+      <w:r>
+        <w:rPr>
+          <w:b/>
+        </w:rPr>
+        <w:t>interessante</w:t>
+      </w:r>
+      <w:proofErr w:type="spellEnd"/>
+      <w:r>
+        <w:rPr>
+          <w:b/>
+        </w:rPr>
+        <w:t xml:space="preserve"> é </w:t>
+      </w:r>
+      <w:proofErr w:type="spellStart"/>
+      <w:r>
+        <w:rPr>
+          <w:b/>
+        </w:rPr>
+        <w:t>combinar</w:t>
+      </w:r>
+      <w:proofErr w:type="spellEnd"/>
+      <w:r>
+        <w:rPr>
+          <w:b/>
+        </w:rPr>
+        <w:t xml:space="preserve"> o </w:t>
+      </w:r>
+      <w:proofErr w:type="spellStart"/>
+      <w:proofErr w:type="gramStart"/>
+      <w:r>
+        <w:rPr>
+          <w:b/>
+        </w:rPr>
         <w:t>uso</w:t>
       </w:r>
       <w:proofErr w:type="spellEnd"/>
@@ -9964,6 +11287,34 @@
         <w:rPr>
           <w:b/>
         </w:rPr>
+        <w:t xml:space="preserve"> de IA </w:t>
+      </w:r>
+      <w:proofErr w:type="spellStart"/>
+      <w:r>
+        <w:rPr>
+          <w:b/>
+        </w:rPr>
+        <w:t>Generativa</w:t>
+      </w:r>
+      <w:proofErr w:type="spellEnd"/>
+      <w:r>
+        <w:rPr>
+          <w:b/>
+        </w:rPr>
+        <w:t xml:space="preserve"> com RPA (</w:t>
+      </w:r>
+      <w:proofErr w:type="spellStart"/>
+      <w:r>
+        <w:rPr>
+          <w:b/>
+        </w:rPr>
+        <w:t>Robotização</w:t>
+      </w:r>
+      <w:proofErr w:type="spellEnd"/>
+      <w:r>
+        <w:rPr>
+          <w:b/>
+        </w:rPr>
         <w:t xml:space="preserve"> de </w:t>
       </w:r>
       <w:proofErr w:type="spellStart"/>
@@ -9971,84 +11322,56 @@
         <w:rPr>
           <w:b/>
         </w:rPr>
-        <w:t>uma</w:t>
-      </w:r>
-      <w:proofErr w:type="spellEnd"/>
-      <w:r>
-        <w:rPr>
-          <w:b/>
-        </w:rPr>
-        <w:t xml:space="preserve"> </w:t>
-      </w:r>
-      <w:proofErr w:type="spellStart"/>
-      <w:r>
-        <w:rPr>
-          <w:b/>
-        </w:rPr>
-        <w:t>tecnologia</w:t>
-      </w:r>
-      <w:proofErr w:type="spellEnd"/>
-      <w:r>
-        <w:rPr>
-          <w:b/>
-        </w:rPr>
-        <w:t xml:space="preserve"> experimental do google, o que </w:t>
-      </w:r>
-      <w:proofErr w:type="spellStart"/>
-      <w:r>
-        <w:rPr>
-          <w:b/>
-        </w:rPr>
-        <w:t>torna</w:t>
-      </w:r>
-      <w:proofErr w:type="spellEnd"/>
-      <w:r>
-        <w:rPr>
-          <w:b/>
-        </w:rPr>
-        <w:t xml:space="preserve"> a </w:t>
-      </w:r>
-      <w:proofErr w:type="spellStart"/>
-      <w:r>
-        <w:rPr>
-          <w:b/>
-        </w:rPr>
-        <w:t>necessidade</w:t>
-      </w:r>
-      <w:proofErr w:type="spellEnd"/>
-      <w:r>
-        <w:rPr>
-          <w:b/>
-        </w:rPr>
-        <w:t xml:space="preserve"> da </w:t>
-      </w:r>
-      <w:proofErr w:type="spellStart"/>
-      <w:r>
-        <w:rPr>
-          <w:b/>
-        </w:rPr>
-        <w:t>revisão</w:t>
-      </w:r>
-      <w:proofErr w:type="spellEnd"/>
-      <w:r>
-        <w:rPr>
-          <w:b/>
-        </w:rPr>
-        <w:t xml:space="preserve"> </w:t>
-      </w:r>
-      <w:proofErr w:type="spellStart"/>
-      <w:r>
-        <w:rPr>
-          <w:b/>
-        </w:rPr>
-        <w:t>humana</w:t>
-      </w:r>
-      <w:proofErr w:type="spellEnd"/>
-      <w:r>
-        <w:rPr>
-          <w:b/>
-        </w:rPr>
-        <w:t xml:space="preserve"> </w:t>
+        <w:t>Processos</w:t>
+      </w:r>
+      <w:proofErr w:type="spellEnd"/>
+      <w:r>
+        <w:rPr>
+          <w:b/>
+        </w:rPr>
+        <w:t xml:space="preserve"> </w:t>
+      </w:r>
+      <w:proofErr w:type="spellStart"/>
+      <w:r>
+        <w:rPr>
+          <w:b/>
+        </w:rPr>
+        <w:t>Automatizados</w:t>
+      </w:r>
+      <w:proofErr w:type="spellEnd"/>
+      <w:r>
+        <w:rPr>
+          <w:b/>
+        </w:rPr>
+        <w:t xml:space="preserve">), no </w:t>
+      </w:r>
+      <w:proofErr w:type="spellStart"/>
+      <w:r>
+        <w:rPr>
+          <w:b/>
+        </w:rPr>
+        <w:t>entanto</w:t>
+      </w:r>
+      <w:proofErr w:type="spellEnd"/>
+      <w:r>
+        <w:rPr>
+          <w:b/>
+        </w:rPr>
+        <w:t xml:space="preserve">, </w:t>
+      </w:r>
+      <w:proofErr w:type="spellStart"/>
+      <w:r>
+        <w:rPr>
+          <w:b/>
+        </w:rPr>
+        <w:t>este</w:t>
+      </w:r>
+      <w:proofErr w:type="spellEnd"/>
+      <w:r>
+        <w:rPr>
+          <w:b/>
+        </w:rPr>
+        <w:t xml:space="preserve"> é um campo </w:t>
       </w:r>
       <w:proofErr w:type="spellStart"/>
       <w:r>
@@ -10069,49 +11392,267 @@
         <w:rPr>
           <w:b/>
         </w:rPr>
-        <w:t>resultado</w:t>
-      </w:r>
-      <w:proofErr w:type="spellEnd"/>
-      <w:r>
-        <w:rPr>
-          <w:b/>
-        </w:rPr>
-        <w:t xml:space="preserve"> da </w:t>
-      </w:r>
-      <w:proofErr w:type="spellStart"/>
-      <w:r>
-        <w:rPr>
-          <w:b/>
-        </w:rPr>
-        <w:t>análise</w:t>
-      </w:r>
-      <w:proofErr w:type="spellEnd"/>
-      <w:r>
-        <w:rPr>
-          <w:b/>
-        </w:rPr>
-        <w:t xml:space="preserve"> </w:t>
-      </w:r>
-      <w:proofErr w:type="spellStart"/>
-      <w:r>
-        <w:rPr>
-          <w:b/>
-        </w:rPr>
-        <w:t>realizada</w:t>
-      </w:r>
-      <w:proofErr w:type="spellEnd"/>
-      <w:r>
-        <w:rPr>
-          <w:b/>
-        </w:rPr>
-        <w:t xml:space="preserve"> pela IA de extra </w:t>
-      </w:r>
-      <w:proofErr w:type="spellStart"/>
-      <w:r>
-        <w:rPr>
-          <w:b/>
-        </w:rPr>
-        <w:t>importância</w:t>
+        <w:t>qual</w:t>
+      </w:r>
+      <w:proofErr w:type="spellEnd"/>
+      <w:r>
+        <w:rPr>
+          <w:b/>
+        </w:rPr>
+        <w:t xml:space="preserve"> é </w:t>
+      </w:r>
+      <w:proofErr w:type="spellStart"/>
+      <w:r>
+        <w:rPr>
+          <w:b/>
+        </w:rPr>
+        <w:t>preciso</w:t>
+      </w:r>
+      <w:proofErr w:type="spellEnd"/>
+      <w:r>
+        <w:rPr>
+          <w:b/>
+        </w:rPr>
+        <w:t xml:space="preserve"> </w:t>
+      </w:r>
+      <w:proofErr w:type="spellStart"/>
+      <w:r>
+        <w:rPr>
+          <w:b/>
+        </w:rPr>
+        <w:t>bastante</w:t>
+      </w:r>
+      <w:proofErr w:type="spellEnd"/>
+      <w:r>
+        <w:rPr>
+          <w:b/>
+        </w:rPr>
+        <w:t xml:space="preserve"> </w:t>
+      </w:r>
+      <w:proofErr w:type="spellStart"/>
+      <w:r>
+        <w:rPr>
+          <w:b/>
+        </w:rPr>
+        <w:t>cautela</w:t>
+      </w:r>
+      <w:proofErr w:type="spellEnd"/>
+      <w:r>
+        <w:rPr>
+          <w:b/>
+        </w:rPr>
+        <w:t xml:space="preserve">, </w:t>
+      </w:r>
+      <w:proofErr w:type="spellStart"/>
+      <w:r>
+        <w:rPr>
+          <w:b/>
+        </w:rPr>
+        <w:t>visto</w:t>
+      </w:r>
+      <w:proofErr w:type="spellEnd"/>
+      <w:r>
+        <w:rPr>
+          <w:b/>
+        </w:rPr>
+        <w:t xml:space="preserve"> que a IA </w:t>
+      </w:r>
+      <w:proofErr w:type="spellStart"/>
+      <w:r>
+        <w:rPr>
+          <w:b/>
+        </w:rPr>
+        <w:t>Generativa</w:t>
+      </w:r>
+      <w:proofErr w:type="spellEnd"/>
+      <w:r>
+        <w:rPr>
+          <w:b/>
+        </w:rPr>
+        <w:t xml:space="preserve"> </w:t>
+      </w:r>
+      <w:proofErr w:type="spellStart"/>
+      <w:r>
+        <w:rPr>
+          <w:b/>
+        </w:rPr>
+        <w:t>apresenta</w:t>
+      </w:r>
+      <w:proofErr w:type="spellEnd"/>
+      <w:r>
+        <w:rPr>
+          <w:b/>
+        </w:rPr>
+        <w:t xml:space="preserve"> um </w:t>
+      </w:r>
+      <w:proofErr w:type="spellStart"/>
+      <w:r>
+        <w:rPr>
+          <w:b/>
+        </w:rPr>
+        <w:t>comportamento</w:t>
+      </w:r>
+      <w:proofErr w:type="spellEnd"/>
+      <w:r>
+        <w:rPr>
+          <w:b/>
+        </w:rPr>
+        <w:t xml:space="preserve"> que </w:t>
+      </w:r>
+      <w:proofErr w:type="spellStart"/>
+      <w:r>
+        <w:rPr>
+          <w:b/>
+        </w:rPr>
+        <w:t>não</w:t>
+      </w:r>
+      <w:proofErr w:type="spellEnd"/>
+      <w:r>
+        <w:rPr>
+          <w:b/>
+        </w:rPr>
+        <w:t xml:space="preserve"> é 100% à </w:t>
+      </w:r>
+      <w:proofErr w:type="spellStart"/>
+      <w:r>
+        <w:rPr>
+          <w:b/>
+        </w:rPr>
+        <w:t>prova</w:t>
+      </w:r>
+      <w:proofErr w:type="spellEnd"/>
+      <w:r>
+        <w:rPr>
+          <w:b/>
+        </w:rPr>
+        <w:t xml:space="preserve"> de </w:t>
+      </w:r>
+      <w:proofErr w:type="spellStart"/>
+      <w:r>
+        <w:rPr>
+          <w:b/>
+        </w:rPr>
+        <w:t>falha</w:t>
+      </w:r>
+      <w:proofErr w:type="spellEnd"/>
+      <w:r>
+        <w:rPr>
+          <w:b/>
+        </w:rPr>
+        <w:t xml:space="preserve"> e </w:t>
+      </w:r>
+      <w:proofErr w:type="spellStart"/>
+      <w:r>
+        <w:rPr>
+          <w:b/>
+        </w:rPr>
+        <w:t>usá</w:t>
+      </w:r>
+      <w:proofErr w:type="spellEnd"/>
+      <w:r>
+        <w:rPr>
+          <w:b/>
+        </w:rPr>
+        <w:t xml:space="preserve">-la para </w:t>
+      </w:r>
+      <w:proofErr w:type="spellStart"/>
+      <w:r>
+        <w:rPr>
+          <w:b/>
+        </w:rPr>
+        <w:t>decidi</w:t>
+      </w:r>
+      <w:bookmarkStart w:id="7" w:name="_GoBack"/>
+      <w:bookmarkEnd w:id="7"/>
+      <w:r>
+        <w:rPr>
+          <w:b/>
+        </w:rPr>
+        <w:t>r</w:t>
+      </w:r>
+      <w:proofErr w:type="spellEnd"/>
+      <w:r>
+        <w:rPr>
+          <w:b/>
+        </w:rPr>
+        <w:t xml:space="preserve"> o </w:t>
+      </w:r>
+      <w:proofErr w:type="spellStart"/>
+      <w:r>
+        <w:rPr>
+          <w:b/>
+        </w:rPr>
+        <w:t>fluxo</w:t>
+      </w:r>
+      <w:proofErr w:type="spellEnd"/>
+      <w:r>
+        <w:rPr>
+          <w:b/>
+        </w:rPr>
+        <w:t xml:space="preserve"> de um </w:t>
+      </w:r>
+      <w:proofErr w:type="spellStart"/>
+      <w:r>
+        <w:rPr>
+          <w:b/>
+        </w:rPr>
+        <w:t>processo</w:t>
+      </w:r>
+      <w:proofErr w:type="spellEnd"/>
+      <w:r>
+        <w:rPr>
+          <w:b/>
+        </w:rPr>
+        <w:t xml:space="preserve"> </w:t>
+      </w:r>
+      <w:proofErr w:type="spellStart"/>
+      <w:r>
+        <w:rPr>
+          <w:b/>
+        </w:rPr>
+        <w:t>autônomo</w:t>
+      </w:r>
+      <w:proofErr w:type="spellEnd"/>
+      <w:r>
+        <w:rPr>
+          <w:b/>
+        </w:rPr>
+        <w:t xml:space="preserve"> </w:t>
+      </w:r>
+      <w:proofErr w:type="spellStart"/>
+      <w:r>
+        <w:rPr>
+          <w:b/>
+        </w:rPr>
+        <w:t>envolve</w:t>
+      </w:r>
+      <w:proofErr w:type="spellEnd"/>
+      <w:r>
+        <w:rPr>
+          <w:b/>
+        </w:rPr>
+        <w:t xml:space="preserve"> </w:t>
+      </w:r>
+      <w:proofErr w:type="spellStart"/>
+      <w:r>
+        <w:rPr>
+          <w:b/>
+        </w:rPr>
+        <w:t>algum</w:t>
+      </w:r>
+      <w:proofErr w:type="spellEnd"/>
+      <w:r>
+        <w:rPr>
+          <w:b/>
+        </w:rPr>
+        <w:t xml:space="preserve"> </w:t>
+      </w:r>
+      <w:proofErr w:type="spellStart"/>
+      <w:r>
+        <w:rPr>
+          <w:b/>
+        </w:rPr>
+        <w:t>risco</w:t>
       </w:r>
       <w:proofErr w:type="spellEnd"/>
       <w:r>
@@ -10120,8 +11661,6 @@
         </w:rPr>
         <w:t>.</w:t>
       </w:r>
-      <w:bookmarkStart w:id="7" w:name="_cipsp4y4nybd" w:colFirst="0" w:colLast="0"/>
-      <w:bookmarkEnd w:id="7"/>
     </w:p>
     <w:sectPr>
       <w:pgSz w:w="12240" w:h="15840"/>
@@ -11764,7 +13303,7 @@
 </file>
 
 <file path=customXml/itemProps1.xml><?xml version="1.0" encoding="utf-8"?>
-<ds:datastoreItem xmlns:ds="http://schemas.openxmlformats.org/officeDocument/2006/customXml" ds:itemID="{A82C9B56-0131-4A10-9241-80F62188EE7A}">
+<ds:datastoreItem xmlns:ds="http://schemas.openxmlformats.org/officeDocument/2006/customXml" ds:itemID="{91AE2969-675C-485E-9497-399C0E017F59}">
   <ds:schemaRefs>
     <ds:schemaRef ds:uri="http://schemas.openxmlformats.org/officeDocument/2006/bibliography"/>
   </ds:schemaRefs>

</xml_diff>